<commit_message>
doc: update report file
</commit_message>
<xml_diff>
--- a/LLM部署报告.docx
+++ b/LLM部署报告.docx
@@ -990,6 +990,9 @@
     <w:p>
       <w:pPr>
         <w:pStyle w:val="2"/>
+        <w:rPr>
+          <w:rFonts w:hint="eastAsia"/>
+        </w:rPr>
       </w:pPr>
       <w:r>
         <w:rPr>
@@ -1025,6 +1028,11 @@
       </w:r>
     </w:p>
     <w:p>
+      <w:pPr>
+        <w:rPr>
+          <w:rFonts w:hint="eastAsia"/>
+        </w:rPr>
+      </w:pPr>
       <w:r>
         <w:rPr>
           <w:noProof/>
@@ -1980,6 +1988,9 @@
     <w:p>
       <w:pPr>
         <w:pStyle w:val="2"/>
+        <w:rPr>
+          <w:rFonts w:hint="eastAsia"/>
+        </w:rPr>
       </w:pPr>
       <w:r>
         <w:rPr>
@@ -1997,6 +2008,9 @@
     <w:p>
       <w:pPr>
         <w:ind w:firstLine="420"/>
+        <w:rPr>
+          <w:rFonts w:hint="eastAsia"/>
+        </w:rPr>
       </w:pPr>
       <w:r>
         <w:rPr>
@@ -2076,6 +2090,9 @@
     <w:p>
       <w:pPr>
         <w:ind w:firstLine="420"/>
+        <w:rPr>
+          <w:rFonts w:hint="eastAsia"/>
+        </w:rPr>
       </w:pPr>
       <w:r>
         <w:rPr>
@@ -2095,19 +2112,7 @@
         <w:rPr>
           <w:rFonts w:hint="eastAsia"/>
         </w:rPr>
-        <w:t>在具体使用场景上，两个模型也展现出不同的</w:t>
-      </w:r>
-      <w:r>
-        <w:rPr>
-          <w:rFonts w:hint="eastAsia"/>
-        </w:rPr>
-        <w:t>适用程度</w:t>
-      </w:r>
-      <w:r>
-        <w:rPr>
-          <w:rFonts w:hint="eastAsia"/>
-        </w:rPr>
-        <w:t>。</w:t>
+        <w:t>在具体使用场景上，两个模型也展现出不同的适用程度。</w:t>
       </w:r>
     </w:p>
     <w:p>
@@ -2149,31 +2154,7 @@
         <w:rPr>
           <w:rFonts w:hint="eastAsia"/>
         </w:rPr>
-        <w:t>如果任务主要是句式结构分析、语法逻辑训练或语言表达基础教学，则 ChatGLM3-6B 更为合适。它的表达较为直接，逻辑结构清晰，适合</w:t>
-      </w:r>
-      <w:r>
-        <w:rPr>
-          <w:rFonts w:hint="eastAsia"/>
-        </w:rPr>
-        <w:t>更</w:t>
-      </w:r>
-      <w:r>
-        <w:rPr>
-          <w:rFonts w:hint="eastAsia"/>
-        </w:rPr>
-        <w:t>基础</w:t>
-      </w:r>
-      <w:r>
-        <w:rPr>
-          <w:rFonts w:hint="eastAsia"/>
-        </w:rPr>
-        <w:t>的</w:t>
-      </w:r>
-      <w:r>
-        <w:rPr>
-          <w:rFonts w:hint="eastAsia"/>
-        </w:rPr>
-        <w:t>语言训练。</w:t>
+        <w:t>如果任务主要是句式结构分析、语法逻辑训练或语言表达基础教学，则 ChatGLM3-6B 更为合适。它的表达较为直接，逻辑结构清晰，适合更基础的语言训练。</w:t>
       </w:r>
     </w:p>
     <w:p>
@@ -2207,6 +2188,9 @@
     <w:p>
       <w:pPr>
         <w:ind w:firstLine="420"/>
+        <w:rPr>
+          <w:rFonts w:hint="eastAsia"/>
+        </w:rPr>
       </w:pPr>
       <w:r>
         <w:rPr>
@@ -2244,6 +2228,9 @@
     <w:p>
       <w:pPr>
         <w:pStyle w:val="1"/>
+        <w:rPr>
+          <w:rFonts w:hint="eastAsia"/>
+        </w:rPr>
       </w:pPr>
       <w:r>
         <w:rPr>
@@ -2258,6 +2245,29 @@
           <w:rFonts w:hint="eastAsia"/>
         </w:rPr>
       </w:pPr>
+      <w:hyperlink r:id="rId12" w:history="1">
+        <w:r>
+          <w:rPr>
+            <w:rStyle w:val="af2"/>
+            <w:rFonts w:hint="eastAsia"/>
+          </w:rPr>
+          <w:t>https://github.com/Crohkles/LLM-Chinese-Sema</w:t>
+        </w:r>
+        <w:r>
+          <w:rPr>
+            <w:rStyle w:val="af2"/>
+            <w:rFonts w:hint="eastAsia"/>
+          </w:rPr>
+          <w:t>n</w:t>
+        </w:r>
+        <w:r>
+          <w:rPr>
+            <w:rStyle w:val="af2"/>
+            <w:rFonts w:hint="eastAsia"/>
+          </w:rPr>
+          <w:t>tic-Comprehension</w:t>
+        </w:r>
+      </w:hyperlink>
     </w:p>
     <w:sectPr>
       <w:pgSz w:w="11906" w:h="16838"/>
@@ -3378,6 +3388,7 @@
   <w:style w:type="character" w:default="1" w:styleId="a0">
     <w:name w:val="Default Paragraph Font"/>
     <w:uiPriority w:val="1"/>
+    <w:semiHidden/>
     <w:unhideWhenUsed/>
   </w:style>
   <w:style w:type="table" w:default="1" w:styleId="a1">
@@ -3789,6 +3800,18 @@
       <w:szCs w:val="20"/>
     </w:rPr>
   </w:style>
+  <w:style w:type="character" w:styleId="af5">
+    <w:name w:val="Unresolved Mention"/>
+    <w:basedOn w:val="a0"/>
+    <w:uiPriority w:val="99"/>
+    <w:semiHidden/>
+    <w:unhideWhenUsed/>
+    <w:rsid w:val="00F22683"/>
+    <w:rPr>
+      <w:color w:val="605E5C"/>
+      <w:shd w:val="clear" w:color="auto" w:fill="E1DFDD"/>
+    </w:rPr>
+  </w:style>
 </w:styles>
 </file>
 

</xml_diff>